<commit_message>
Course Upload is in progress
Course Upload is in progress
</commit_message>
<xml_diff>
--- a/Offline/BusinessManagement/Ops/CourseUpload/Std-VIII/Mathematics/Chapter - 14 Factorisation-.docx
+++ b/Offline/BusinessManagement/Ops/CourseUpload/Std-VIII/Mathematics/Chapter - 14 Factorisation-.docx
@@ -1,311 +1,7 @@
 
 <file path=word/document.xml><?xml version="1.0" encoding="utf-8"?>
-<w:document xmlns:wpc="http://schemas.microsoft.com/office/word/2010/wordprocessingCanvas" xmlns:cx="http://schemas.microsoft.com/office/drawing/2014/chartex" xmlns:cx1="http://schemas.microsoft.com/office/drawing/2015/9/8/chartex" xmlns:cx2="http://schemas.microsoft.com/office/drawing/2015/10/21/chartex" xmlns:cx3="http://schemas.microsoft.com/office/drawing/2016/5/9/chartex" xmlns:cx4="http://schemas.microsoft.com/office/drawing/2016/5/10/chartex" xmlns:cx5="http://schemas.microsoft.com/office/drawing/2016/5/11/chartex" xmlns:cx6="http://schemas.microsoft.com/office/drawing/2016/5/12/chartex" xmlns:cx7="http://schemas.microsoft.com/office/drawing/2016/5/13/chartex" xmlns:cx8="http://schemas.microsoft.com/office/drawing/2016/5/14/chartex" xmlns:mc="http://schemas.openxmlformats.org/markup-compatibility/2006" xmlns:aink="http://schemas.microsoft.com/office/drawing/2016/ink" xmlns:am3d="http://schemas.microsoft.com/office/drawing/2017/model3d" xmlns:o="urn:schemas-microsoft-com:office:office" xmlns:r="http://schemas.openxmlformats.org/officeDocument/2006/relationships" xmlns:m="http://schemas.openxmlformats.org/officeDocument/2006/math" xmlns:v="urn:schemas-microsoft-com:vml" xmlns:wp14="http://schemas.microsoft.com/office/word/2010/wordprocessingDrawing" xmlns:wp="http://schemas.openxmlformats.org/drawingml/2006/wordprocessingDrawing" xmlns:w10="urn:schemas-microsoft-com:office:word" xmlns:w="http://schemas.openxmlformats.org/wordprocessingml/2006/main" xmlns:w14="http://schemas.microsoft.com/office/word/2010/wordml" xmlns:w15="http://schemas.microsoft.com/office/word/2012/wordml" xmlns:w16cex="http://schemas.microsoft.com/office/word/2018/wordml/cex" xmlns:w16cid="http://schemas.microsoft.com/office/word/2016/wordml/cid" xmlns:w16="http://schemas.microsoft.com/office/word/2018/wordml" xmlns:w16se="http://schemas.microsoft.com/office/word/2015/wordml/symex" xmlns:wpg="http://schemas.microsoft.com/office/word/2010/wordprocessingGroup" xmlns:wpi="http://schemas.microsoft.com/office/word/2010/wordprocessingInk" xmlns:wne="http://schemas.microsoft.com/office/word/2006/wordml" xmlns:wps="http://schemas.microsoft.com/office/word/2010/wordprocessingShape" mc:Ignorable="w14 w15 w16se w16cid w16 w16cex wp14">
+<w:document xmlns:wpc="http://schemas.microsoft.com/office/word/2010/wordprocessingCanvas" xmlns:cx="http://schemas.microsoft.com/office/drawing/2014/chartex" xmlns:cx1="http://schemas.microsoft.com/office/drawing/2015/9/8/chartex" xmlns:cx2="http://schemas.microsoft.com/office/drawing/2015/10/21/chartex" xmlns:cx3="http://schemas.microsoft.com/office/drawing/2016/5/9/chartex" xmlns:cx4="http://schemas.microsoft.com/office/drawing/2016/5/10/chartex" xmlns:cx5="http://schemas.microsoft.com/office/drawing/2016/5/11/chartex" xmlns:cx6="http://schemas.microsoft.com/office/drawing/2016/5/12/chartex" xmlns:cx7="http://schemas.microsoft.com/office/drawing/2016/5/13/chartex" xmlns:cx8="http://schemas.microsoft.com/office/drawing/2016/5/14/chartex" xmlns:mc="http://schemas.openxmlformats.org/markup-compatibility/2006" xmlns:aink="http://schemas.microsoft.com/office/drawing/2016/ink" xmlns:am3d="http://schemas.microsoft.com/office/drawing/2017/model3d" xmlns:o="urn:schemas-microsoft-com:office:office" xmlns:oel="http://schemas.microsoft.com/office/2019/extlst" xmlns:r="http://schemas.openxmlformats.org/officeDocument/2006/relationships" xmlns:m="http://schemas.openxmlformats.org/officeDocument/2006/math" xmlns:v="urn:schemas-microsoft-com:vml" xmlns:wp14="http://schemas.microsoft.com/office/word/2010/wordprocessingDrawing" xmlns:wp="http://schemas.openxmlformats.org/drawingml/2006/wordprocessingDrawing" xmlns:w10="urn:schemas-microsoft-com:office:word" xmlns:w="http://schemas.openxmlformats.org/wordprocessingml/2006/main" xmlns:w14="http://schemas.microsoft.com/office/word/2010/wordml" xmlns:w15="http://schemas.microsoft.com/office/word/2012/wordml" xmlns:w16cex="http://schemas.microsoft.com/office/word/2018/wordml/cex" xmlns:w16cid="http://schemas.microsoft.com/office/word/2016/wordml/cid" xmlns:w16="http://schemas.microsoft.com/office/word/2018/wordml" xmlns:w16sdtdh="http://schemas.microsoft.com/office/word/2020/wordml/sdtdatahash" xmlns:w16se="http://schemas.microsoft.com/office/word/2015/wordml/symex" xmlns:wpg="http://schemas.microsoft.com/office/word/2010/wordprocessingGroup" xmlns:wpi="http://schemas.microsoft.com/office/word/2010/wordprocessingInk" xmlns:wne="http://schemas.microsoft.com/office/word/2006/wordml" xmlns:wps="http://schemas.microsoft.com/office/word/2010/wordprocessingShape" mc:Ignorable="w14 w15 w16se w16cid w16 w16cex w16sdtdh wp14">
   <w:body>
-    <w:p>
-      <w:pPr>
-        <w:pStyle w:val="BodyText"/>
-        <w:rPr>
-          <w:rFonts w:ascii="Times New Roman"/>
-          <w:sz w:val="20"/>
-        </w:rPr>
-      </w:pPr>
-      <w:r>
-        <w:rPr>
-          <w:noProof/>
-        </w:rPr>
-        <w:drawing>
-          <wp:anchor distT="0" distB="0" distL="0" distR="0" simplePos="0" relativeHeight="15731712" behindDoc="0" locked="0" layoutInCell="1" allowOverlap="1" wp14:anchorId="0E53583E" wp14:editId="14D3FC63">
-            <wp:simplePos x="0" y="0"/>
-            <wp:positionH relativeFrom="page">
-              <wp:posOffset>41538</wp:posOffset>
-            </wp:positionH>
-            <wp:positionV relativeFrom="page">
-              <wp:posOffset>5332611</wp:posOffset>
-            </wp:positionV>
-            <wp:extent cx="2605201" cy="3113913"/>
-            <wp:effectExtent l="0" t="0" r="0" b="0"/>
-            <wp:wrapNone/>
-            <wp:docPr id="3" name="image2.png"/>
-            <wp:cNvGraphicFramePr>
-              <a:graphicFrameLocks xmlns:a="http://schemas.openxmlformats.org/drawingml/2006/main" noChangeAspect="1"/>
-            </wp:cNvGraphicFramePr>
-            <a:graphic xmlns:a="http://schemas.openxmlformats.org/drawingml/2006/main">
-              <a:graphicData uri="http://schemas.openxmlformats.org/drawingml/2006/picture">
-                <pic:pic xmlns:pic="http://schemas.openxmlformats.org/drawingml/2006/picture">
-                  <pic:nvPicPr>
-                    <pic:cNvPr id="4" name="image2.png"/>
-                    <pic:cNvPicPr/>
-                  </pic:nvPicPr>
-                  <pic:blipFill>
-                    <a:blip r:embed="rId5" cstate="print"/>
-                    <a:stretch>
-                      <a:fillRect/>
-                    </a:stretch>
-                  </pic:blipFill>
-                  <pic:spPr>
-                    <a:xfrm>
-                      <a:off x="0" y="0"/>
-                      <a:ext cx="2605201" cy="3113913"/>
-                    </a:xfrm>
-                    <a:prstGeom prst="rect">
-                      <a:avLst/>
-                    </a:prstGeom>
-                  </pic:spPr>
-                </pic:pic>
-              </a:graphicData>
-            </a:graphic>
-          </wp:anchor>
-        </w:drawing>
-      </w:r>
-      <w:r>
-        <w:rPr>
-          <w:noProof/>
-        </w:rPr>
-        <w:drawing>
-          <wp:anchor distT="0" distB="0" distL="0" distR="0" simplePos="0" relativeHeight="15732224" behindDoc="0" locked="0" layoutInCell="1" allowOverlap="1" wp14:anchorId="280EAE2E" wp14:editId="563CD48E">
-            <wp:simplePos x="0" y="0"/>
-            <wp:positionH relativeFrom="page">
-              <wp:posOffset>2675054</wp:posOffset>
-            </wp:positionH>
-            <wp:positionV relativeFrom="page">
-              <wp:posOffset>5411584</wp:posOffset>
-            </wp:positionV>
-            <wp:extent cx="347639" cy="322707"/>
-            <wp:effectExtent l="0" t="0" r="0" b="0"/>
-            <wp:wrapNone/>
-            <wp:docPr id="5" name="image3.png"/>
-            <wp:cNvGraphicFramePr>
-              <a:graphicFrameLocks xmlns:a="http://schemas.openxmlformats.org/drawingml/2006/main" noChangeAspect="1"/>
-            </wp:cNvGraphicFramePr>
-            <a:graphic xmlns:a="http://schemas.openxmlformats.org/drawingml/2006/main">
-              <a:graphicData uri="http://schemas.openxmlformats.org/drawingml/2006/picture">
-                <pic:pic xmlns:pic="http://schemas.openxmlformats.org/drawingml/2006/picture">
-                  <pic:nvPicPr>
-                    <pic:cNvPr id="6" name="image3.png"/>
-                    <pic:cNvPicPr/>
-                  </pic:nvPicPr>
-                  <pic:blipFill>
-                    <a:blip r:embed="rId6" cstate="print"/>
-                    <a:stretch>
-                      <a:fillRect/>
-                    </a:stretch>
-                  </pic:blipFill>
-                  <pic:spPr>
-                    <a:xfrm>
-                      <a:off x="0" y="0"/>
-                      <a:ext cx="347639" cy="322707"/>
-                    </a:xfrm>
-                    <a:prstGeom prst="rect">
-                      <a:avLst/>
-                    </a:prstGeom>
-                  </pic:spPr>
-                </pic:pic>
-              </a:graphicData>
-            </a:graphic>
-          </wp:anchor>
-        </w:drawing>
-      </w:r>
-      <w:r>
-        <w:rPr>
-          <w:noProof/>
-        </w:rPr>
-        <w:drawing>
-          <wp:anchor distT="0" distB="0" distL="0" distR="0" simplePos="0" relativeHeight="15732736" behindDoc="0" locked="0" layoutInCell="1" allowOverlap="1" wp14:anchorId="76B32E1D" wp14:editId="52FD0944">
-            <wp:simplePos x="0" y="0"/>
-            <wp:positionH relativeFrom="page">
-              <wp:posOffset>3086281</wp:posOffset>
-            </wp:positionH>
-            <wp:positionV relativeFrom="page">
-              <wp:posOffset>5340926</wp:posOffset>
-            </wp:positionV>
-            <wp:extent cx="351827" cy="469391"/>
-            <wp:effectExtent l="0" t="0" r="0" b="0"/>
-            <wp:wrapNone/>
-            <wp:docPr id="7" name="image4.png"/>
-            <wp:cNvGraphicFramePr>
-              <a:graphicFrameLocks xmlns:a="http://schemas.openxmlformats.org/drawingml/2006/main" noChangeAspect="1"/>
-            </wp:cNvGraphicFramePr>
-            <a:graphic xmlns:a="http://schemas.openxmlformats.org/drawingml/2006/main">
-              <a:graphicData uri="http://schemas.openxmlformats.org/drawingml/2006/picture">
-                <pic:pic xmlns:pic="http://schemas.openxmlformats.org/drawingml/2006/picture">
-                  <pic:nvPicPr>
-                    <pic:cNvPr id="8" name="image4.png"/>
-                    <pic:cNvPicPr/>
-                  </pic:nvPicPr>
-                  <pic:blipFill>
-                    <a:blip r:embed="rId7" cstate="print"/>
-                    <a:stretch>
-                      <a:fillRect/>
-                    </a:stretch>
-                  </pic:blipFill>
-                  <pic:spPr>
-                    <a:xfrm>
-                      <a:off x="0" y="0"/>
-                      <a:ext cx="351827" cy="469391"/>
-                    </a:xfrm>
-                    <a:prstGeom prst="rect">
-                      <a:avLst/>
-                    </a:prstGeom>
-                  </pic:spPr>
-                </pic:pic>
-              </a:graphicData>
-            </a:graphic>
-          </wp:anchor>
-        </w:drawing>
-      </w:r>
-      <w:r>
-        <w:pict w14:anchorId="505963EC">
-          <v:group id="_x0000_s1038" style="position:absolute;margin-left:274.1pt;margin-top:418.6pt;width:32.1pt;height:48.45pt;z-index:15733248;mso-position-horizontal-relative:page;mso-position-vertical-relative:page" coordorigin="5482,8372" coordsize="642,969">
-            <v:shapetype id="_x0000_t75" coordsize="21600,21600" o:spt="75" o:preferrelative="t" path="m@4@5l@4@11@9@11@9@5xe" filled="f" stroked="f">
-              <v:stroke joinstyle="miter"/>
-              <v:formulas>
-                <v:f eqn="if lineDrawn pixelLineWidth 0"/>
-                <v:f eqn="sum @0 1 0"/>
-                <v:f eqn="sum 0 0 @1"/>
-                <v:f eqn="prod @2 1 2"/>
-                <v:f eqn="prod @3 21600 pixelWidth"/>
-                <v:f eqn="prod @3 21600 pixelHeight"/>
-                <v:f eqn="sum @0 0 1"/>
-                <v:f eqn="prod @6 1 2"/>
-                <v:f eqn="prod @7 21600 pixelWidth"/>
-                <v:f eqn="sum @8 21600 0"/>
-                <v:f eqn="prod @7 21600 pixelHeight"/>
-                <v:f eqn="sum @10 21600 0"/>
-              </v:formulas>
-              <v:path o:extrusionok="f" gradientshapeok="t" o:connecttype="rect"/>
-              <o:lock v:ext="edit" aspectratio="t"/>
-            </v:shapetype>
-            <v:shape id="_x0000_s1040" type="#_x0000_t75" style="position:absolute;left:5481;top:8397;width:269;height:943">
-              <v:imagedata r:id="rId8" o:title=""/>
-            </v:shape>
-            <v:shape id="_x0000_s1039" type="#_x0000_t75" style="position:absolute;left:5815;top:8371;width:308;height:426">
-              <v:imagedata r:id="rId9" o:title=""/>
-            </v:shape>
-            <w10:wrap anchorx="page" anchory="page"/>
-          </v:group>
-        </w:pict>
-      </w:r>
-      <w:r>
-        <w:rPr>
-          <w:noProof/>
-        </w:rPr>
-        <w:drawing>
-          <wp:anchor distT="0" distB="0" distL="0" distR="0" simplePos="0" relativeHeight="15733760" behindDoc="0" locked="0" layoutInCell="1" allowOverlap="1" wp14:anchorId="105B35FF" wp14:editId="16332246">
-            <wp:simplePos x="0" y="0"/>
-            <wp:positionH relativeFrom="page">
-              <wp:posOffset>6139333</wp:posOffset>
-            </wp:positionH>
-            <wp:positionV relativeFrom="page">
-              <wp:posOffset>8017623</wp:posOffset>
-            </wp:positionV>
-            <wp:extent cx="268059" cy="280797"/>
-            <wp:effectExtent l="0" t="0" r="0" b="0"/>
-            <wp:wrapNone/>
-            <wp:docPr id="9" name="image7.png"/>
-            <wp:cNvGraphicFramePr>
-              <a:graphicFrameLocks xmlns:a="http://schemas.openxmlformats.org/drawingml/2006/main" noChangeAspect="1"/>
-            </wp:cNvGraphicFramePr>
-            <a:graphic xmlns:a="http://schemas.openxmlformats.org/drawingml/2006/main">
-              <a:graphicData uri="http://schemas.openxmlformats.org/drawingml/2006/picture">
-                <pic:pic xmlns:pic="http://schemas.openxmlformats.org/drawingml/2006/picture">
-                  <pic:nvPicPr>
-                    <pic:cNvPr id="10" name="image7.png"/>
-                    <pic:cNvPicPr/>
-                  </pic:nvPicPr>
-                  <pic:blipFill>
-                    <a:blip r:embed="rId10" cstate="print"/>
-                    <a:stretch>
-                      <a:fillRect/>
-                    </a:stretch>
-                  </pic:blipFill>
-                  <pic:spPr>
-                    <a:xfrm>
-                      <a:off x="0" y="0"/>
-                      <a:ext cx="268059" cy="280797"/>
-                    </a:xfrm>
-                    <a:prstGeom prst="rect">
-                      <a:avLst/>
-                    </a:prstGeom>
-                  </pic:spPr>
-                </pic:pic>
-              </a:graphicData>
-            </a:graphic>
-          </wp:anchor>
-        </w:drawing>
-      </w:r>
-      <w:r>
-        <w:pict w14:anchorId="42B69878">
-          <v:group id="_x0000_s1035" style="position:absolute;margin-left:508.6pt;margin-top:623.8pt;width:47.1pt;height:29.5pt;z-index:15734272;mso-position-horizontal-relative:page;mso-position-vertical-relative:page" coordorigin="10172,12476" coordsize="942,590">
-            <v:shape id="_x0000_s1037" type="#_x0000_t75" style="position:absolute;left:10171;top:12475;width:439;height:590">
-              <v:imagedata r:id="rId11" o:title=""/>
-            </v:shape>
-            <v:shape id="_x0000_s1036" type="#_x0000_t75" style="position:absolute;left:10675;top:12567;width:439;height:406">
-              <v:imagedata r:id="rId12" o:title=""/>
-            </v:shape>
-            <w10:wrap anchorx="page" anchory="page"/>
-          </v:group>
-        </w:pict>
-      </w:r>
-      <w:r>
-        <w:rPr>
-          <w:noProof/>
-        </w:rPr>
-        <w:drawing>
-          <wp:anchor distT="0" distB="0" distL="0" distR="0" simplePos="0" relativeHeight="15734784" behindDoc="0" locked="0" layoutInCell="1" allowOverlap="1" wp14:anchorId="7204008B" wp14:editId="1E95C33E">
-            <wp:simplePos x="0" y="0"/>
-            <wp:positionH relativeFrom="page">
-              <wp:posOffset>4851651</wp:posOffset>
-            </wp:positionH>
-            <wp:positionV relativeFrom="page">
-              <wp:posOffset>4950227</wp:posOffset>
-            </wp:positionV>
-            <wp:extent cx="2923522" cy="2678049"/>
-            <wp:effectExtent l="0" t="0" r="0" b="0"/>
-            <wp:wrapNone/>
-            <wp:docPr id="11" name="image10.png"/>
-            <wp:cNvGraphicFramePr>
-              <a:graphicFrameLocks xmlns:a="http://schemas.openxmlformats.org/drawingml/2006/main" noChangeAspect="1"/>
-            </wp:cNvGraphicFramePr>
-            <a:graphic xmlns:a="http://schemas.openxmlformats.org/drawingml/2006/main">
-              <a:graphicData uri="http://schemas.openxmlformats.org/drawingml/2006/picture">
-                <pic:pic xmlns:pic="http://schemas.openxmlformats.org/drawingml/2006/picture">
-                  <pic:nvPicPr>
-                    <pic:cNvPr id="12" name="image10.png"/>
-                    <pic:cNvPicPr/>
-                  </pic:nvPicPr>
-                  <pic:blipFill>
-                    <a:blip r:embed="rId13" cstate="print"/>
-                    <a:stretch>
-                      <a:fillRect/>
-                    </a:stretch>
-                  </pic:blipFill>
-                  <pic:spPr>
-                    <a:xfrm>
-                      <a:off x="0" y="0"/>
-                      <a:ext cx="2923522" cy="2678049"/>
-                    </a:xfrm>
-                    <a:prstGeom prst="rect">
-                      <a:avLst/>
-                    </a:prstGeom>
-                  </pic:spPr>
-                </pic:pic>
-              </a:graphicData>
-            </a:graphic>
-          </wp:anchor>
-        </w:drawing>
-      </w:r>
-    </w:p>
-    <w:p>
-      <w:pPr>
-        <w:pStyle w:val="BodyText"/>
-        <w:spacing w:before="3"/>
-        <w:rPr>
-          <w:rFonts w:ascii="Times New Roman"/>
-          <w:sz w:val="26"/>
-        </w:rPr>
-      </w:pPr>
-    </w:p>
     <w:p>
       <w:pPr>
         <w:pStyle w:val="BodyText"/>
@@ -313,365 +9,6 @@
           <w:i/>
           <w:sz w:val="20"/>
         </w:rPr>
-      </w:pPr>
-    </w:p>
-    <w:p>
-      <w:pPr>
-        <w:pStyle w:val="BodyText"/>
-        <w:rPr>
-          <w:i/>
-          <w:sz w:val="20"/>
-        </w:rPr>
-      </w:pPr>
-    </w:p>
-    <w:p>
-      <w:pPr>
-        <w:pStyle w:val="BodyText"/>
-        <w:rPr>
-          <w:i/>
-          <w:sz w:val="20"/>
-        </w:rPr>
-      </w:pPr>
-    </w:p>
-    <w:p>
-      <w:pPr>
-        <w:pStyle w:val="BodyText"/>
-        <w:rPr>
-          <w:i/>
-          <w:sz w:val="20"/>
-        </w:rPr>
-      </w:pPr>
-    </w:p>
-    <w:p>
-      <w:pPr>
-        <w:pStyle w:val="BodyText"/>
-        <w:rPr>
-          <w:i/>
-          <w:sz w:val="20"/>
-        </w:rPr>
-      </w:pPr>
-    </w:p>
-    <w:p>
-      <w:pPr>
-        <w:pStyle w:val="BodyText"/>
-        <w:rPr>
-          <w:i/>
-          <w:sz w:val="20"/>
-        </w:rPr>
-      </w:pPr>
-    </w:p>
-    <w:p>
-      <w:pPr>
-        <w:pStyle w:val="BodyText"/>
-        <w:rPr>
-          <w:i/>
-          <w:sz w:val="20"/>
-        </w:rPr>
-      </w:pPr>
-    </w:p>
-    <w:p>
-      <w:pPr>
-        <w:pStyle w:val="BodyText"/>
-        <w:rPr>
-          <w:i/>
-          <w:sz w:val="20"/>
-        </w:rPr>
-      </w:pPr>
-    </w:p>
-    <w:p>
-      <w:pPr>
-        <w:pStyle w:val="BodyText"/>
-        <w:rPr>
-          <w:i/>
-          <w:sz w:val="20"/>
-        </w:rPr>
-      </w:pPr>
-    </w:p>
-    <w:p>
-      <w:pPr>
-        <w:pStyle w:val="BodyText"/>
-        <w:rPr>
-          <w:i/>
-          <w:sz w:val="20"/>
-        </w:rPr>
-      </w:pPr>
-    </w:p>
-    <w:p>
-      <w:pPr>
-        <w:pStyle w:val="BodyText"/>
-        <w:rPr>
-          <w:i/>
-          <w:sz w:val="20"/>
-        </w:rPr>
-      </w:pPr>
-    </w:p>
-    <w:p>
-      <w:pPr>
-        <w:pStyle w:val="BodyText"/>
-        <w:rPr>
-          <w:i/>
-          <w:sz w:val="20"/>
-        </w:rPr>
-      </w:pPr>
-    </w:p>
-    <w:p>
-      <w:pPr>
-        <w:pStyle w:val="BodyText"/>
-        <w:rPr>
-          <w:i/>
-          <w:sz w:val="20"/>
-        </w:rPr>
-      </w:pPr>
-    </w:p>
-    <w:p>
-      <w:pPr>
-        <w:pStyle w:val="BodyText"/>
-        <w:rPr>
-          <w:i/>
-          <w:sz w:val="20"/>
-        </w:rPr>
-      </w:pPr>
-    </w:p>
-    <w:p>
-      <w:pPr>
-        <w:pStyle w:val="BodyText"/>
-        <w:rPr>
-          <w:i/>
-          <w:sz w:val="20"/>
-        </w:rPr>
-      </w:pPr>
-    </w:p>
-    <w:p>
-      <w:pPr>
-        <w:pStyle w:val="BodyText"/>
-        <w:rPr>
-          <w:i/>
-          <w:sz w:val="20"/>
-        </w:rPr>
-      </w:pPr>
-    </w:p>
-    <w:p>
-      <w:pPr>
-        <w:pStyle w:val="BodyText"/>
-        <w:rPr>
-          <w:i/>
-          <w:sz w:val="20"/>
-        </w:rPr>
-      </w:pPr>
-    </w:p>
-    <w:p>
-      <w:pPr>
-        <w:pStyle w:val="BodyText"/>
-        <w:spacing w:before="10"/>
-        <w:rPr>
-          <w:i/>
-          <w:sz w:val="14"/>
-        </w:rPr>
-      </w:pPr>
-      <w:r>
-        <w:rPr>
-          <w:noProof/>
-        </w:rPr>
-        <w:drawing>
-          <wp:anchor distT="0" distB="0" distL="0" distR="0" simplePos="0" relativeHeight="251659264" behindDoc="0" locked="0" layoutInCell="1" allowOverlap="1" wp14:anchorId="4F84A90D" wp14:editId="2F5649C4">
-            <wp:simplePos x="0" y="0"/>
-            <wp:positionH relativeFrom="page">
-              <wp:posOffset>1507834</wp:posOffset>
-            </wp:positionH>
-            <wp:positionV relativeFrom="paragraph">
-              <wp:posOffset>142269</wp:posOffset>
-            </wp:positionV>
-            <wp:extent cx="1001034" cy="968121"/>
-            <wp:effectExtent l="0" t="0" r="0" b="0"/>
-            <wp:wrapTopAndBottom/>
-            <wp:docPr id="17" name="image13.png"/>
-            <wp:cNvGraphicFramePr>
-              <a:graphicFrameLocks xmlns:a="http://schemas.openxmlformats.org/drawingml/2006/main" noChangeAspect="1"/>
-            </wp:cNvGraphicFramePr>
-            <a:graphic xmlns:a="http://schemas.openxmlformats.org/drawingml/2006/main">
-              <a:graphicData uri="http://schemas.openxmlformats.org/drawingml/2006/picture">
-                <pic:pic xmlns:pic="http://schemas.openxmlformats.org/drawingml/2006/picture">
-                  <pic:nvPicPr>
-                    <pic:cNvPr id="18" name="image13.png"/>
-                    <pic:cNvPicPr/>
-                  </pic:nvPicPr>
-                  <pic:blipFill>
-                    <a:blip r:embed="rId14" cstate="print"/>
-                    <a:stretch>
-                      <a:fillRect/>
-                    </a:stretch>
-                  </pic:blipFill>
-                  <pic:spPr>
-                    <a:xfrm>
-                      <a:off x="0" y="0"/>
-                      <a:ext cx="1001034" cy="968121"/>
-                    </a:xfrm>
-                    <a:prstGeom prst="rect">
-                      <a:avLst/>
-                    </a:prstGeom>
-                  </pic:spPr>
-                </pic:pic>
-              </a:graphicData>
-            </a:graphic>
-          </wp:anchor>
-        </w:drawing>
-      </w:r>
-      <w:r>
-        <w:rPr>
-          <w:noProof/>
-        </w:rPr>
-        <w:drawing>
-          <wp:anchor distT="0" distB="0" distL="0" distR="0" simplePos="0" relativeHeight="2" behindDoc="0" locked="0" layoutInCell="1" allowOverlap="1" wp14:anchorId="1C58A937" wp14:editId="106061A0">
-            <wp:simplePos x="0" y="0"/>
-            <wp:positionH relativeFrom="page">
-              <wp:posOffset>2596132</wp:posOffset>
-            </wp:positionH>
-            <wp:positionV relativeFrom="paragraph">
-              <wp:posOffset>150582</wp:posOffset>
-            </wp:positionV>
-            <wp:extent cx="1771705" cy="955548"/>
-            <wp:effectExtent l="0" t="0" r="0" b="0"/>
-            <wp:wrapTopAndBottom/>
-            <wp:docPr id="19" name="image14.jpeg"/>
-            <wp:cNvGraphicFramePr>
-              <a:graphicFrameLocks xmlns:a="http://schemas.openxmlformats.org/drawingml/2006/main" noChangeAspect="1"/>
-            </wp:cNvGraphicFramePr>
-            <a:graphic xmlns:a="http://schemas.openxmlformats.org/drawingml/2006/main">
-              <a:graphicData uri="http://schemas.openxmlformats.org/drawingml/2006/picture">
-                <pic:pic xmlns:pic="http://schemas.openxmlformats.org/drawingml/2006/picture">
-                  <pic:nvPicPr>
-                    <pic:cNvPr id="20" name="image14.jpeg"/>
-                    <pic:cNvPicPr/>
-                  </pic:nvPicPr>
-                  <pic:blipFill>
-                    <a:blip r:embed="rId15" cstate="print"/>
-                    <a:stretch>
-                      <a:fillRect/>
-                    </a:stretch>
-                  </pic:blipFill>
-                  <pic:spPr>
-                    <a:xfrm>
-                      <a:off x="0" y="0"/>
-                      <a:ext cx="1771705" cy="955548"/>
-                    </a:xfrm>
-                    <a:prstGeom prst="rect">
-                      <a:avLst/>
-                    </a:prstGeom>
-                  </pic:spPr>
-                </pic:pic>
-              </a:graphicData>
-            </a:graphic>
-          </wp:anchor>
-        </w:drawing>
-      </w:r>
-      <w:r>
-        <w:rPr>
-          <w:noProof/>
-        </w:rPr>
-        <w:drawing>
-          <wp:anchor distT="0" distB="0" distL="0" distR="0" simplePos="0" relativeHeight="3" behindDoc="0" locked="0" layoutInCell="1" allowOverlap="1" wp14:anchorId="5C8DE4E8" wp14:editId="4A937172">
-            <wp:simplePos x="0" y="0"/>
-            <wp:positionH relativeFrom="page">
-              <wp:posOffset>4486116</wp:posOffset>
-            </wp:positionH>
-            <wp:positionV relativeFrom="paragraph">
-              <wp:posOffset>150582</wp:posOffset>
-            </wp:positionV>
-            <wp:extent cx="816743" cy="955548"/>
-            <wp:effectExtent l="0" t="0" r="0" b="0"/>
-            <wp:wrapTopAndBottom/>
-            <wp:docPr id="21" name="image15.jpeg"/>
-            <wp:cNvGraphicFramePr>
-              <a:graphicFrameLocks xmlns:a="http://schemas.openxmlformats.org/drawingml/2006/main" noChangeAspect="1"/>
-            </wp:cNvGraphicFramePr>
-            <a:graphic xmlns:a="http://schemas.openxmlformats.org/drawingml/2006/main">
-              <a:graphicData uri="http://schemas.openxmlformats.org/drawingml/2006/picture">
-                <pic:pic xmlns:pic="http://schemas.openxmlformats.org/drawingml/2006/picture">
-                  <pic:nvPicPr>
-                    <pic:cNvPr id="22" name="image15.jpeg"/>
-                    <pic:cNvPicPr/>
-                  </pic:nvPicPr>
-                  <pic:blipFill>
-                    <a:blip r:embed="rId16" cstate="print"/>
-                    <a:stretch>
-                      <a:fillRect/>
-                    </a:stretch>
-                  </pic:blipFill>
-                  <pic:spPr>
-                    <a:xfrm>
-                      <a:off x="0" y="0"/>
-                      <a:ext cx="816743" cy="955548"/>
-                    </a:xfrm>
-                    <a:prstGeom prst="rect">
-                      <a:avLst/>
-                    </a:prstGeom>
-                  </pic:spPr>
-                </pic:pic>
-              </a:graphicData>
-            </a:graphic>
-          </wp:anchor>
-        </w:drawing>
-      </w:r>
-      <w:r>
-        <w:rPr>
-          <w:noProof/>
-        </w:rPr>
-        <w:drawing>
-          <wp:anchor distT="0" distB="0" distL="0" distR="0" simplePos="0" relativeHeight="4" behindDoc="0" locked="0" layoutInCell="1" allowOverlap="1" wp14:anchorId="1574021A" wp14:editId="1E815133">
-            <wp:simplePos x="0" y="0"/>
-            <wp:positionH relativeFrom="page">
-              <wp:posOffset>5458108</wp:posOffset>
-            </wp:positionH>
-            <wp:positionV relativeFrom="paragraph">
-              <wp:posOffset>133956</wp:posOffset>
-            </wp:positionV>
-            <wp:extent cx="829308" cy="989076"/>
-            <wp:effectExtent l="0" t="0" r="0" b="0"/>
-            <wp:wrapTopAndBottom/>
-            <wp:docPr id="23" name="image16.jpeg"/>
-            <wp:cNvGraphicFramePr>
-              <a:graphicFrameLocks xmlns:a="http://schemas.openxmlformats.org/drawingml/2006/main" noChangeAspect="1"/>
-            </wp:cNvGraphicFramePr>
-            <a:graphic xmlns:a="http://schemas.openxmlformats.org/drawingml/2006/main">
-              <a:graphicData uri="http://schemas.openxmlformats.org/drawingml/2006/picture">
-                <pic:pic xmlns:pic="http://schemas.openxmlformats.org/drawingml/2006/picture">
-                  <pic:nvPicPr>
-                    <pic:cNvPr id="24" name="image16.jpeg"/>
-                    <pic:cNvPicPr/>
-                  </pic:nvPicPr>
-                  <pic:blipFill>
-                    <a:blip r:embed="rId17" cstate="print"/>
-                    <a:stretch>
-                      <a:fillRect/>
-                    </a:stretch>
-                  </pic:blipFill>
-                  <pic:spPr>
-                    <a:xfrm>
-                      <a:off x="0" y="0"/>
-                      <a:ext cx="829308" cy="989076"/>
-                    </a:xfrm>
-                    <a:prstGeom prst="rect">
-                      <a:avLst/>
-                    </a:prstGeom>
-                  </pic:spPr>
-                </pic:pic>
-              </a:graphicData>
-            </a:graphic>
-          </wp:anchor>
-        </w:drawing>
-      </w:r>
-    </w:p>
-    <w:p>
-      <w:pPr>
-        <w:rPr>
-          <w:sz w:val="14"/>
-        </w:rPr>
-        <w:sectPr>
-          <w:type w:val="continuous"/>
-          <w:pgSz w:w="12240" w:h="15840"/>
-          <w:pgMar w:top="20" w:right="0" w:bottom="0" w:left="0" w:header="720" w:footer="720" w:gutter="0"/>
-          <w:cols w:space="720"/>
-        </w:sectPr>
       </w:pPr>
     </w:p>
     <w:p>
@@ -774,7 +111,6 @@
           </v:group>
         </w:pict>
       </w:r>
-      <w:proofErr w:type="spellStart"/>
       <w:r>
         <w:rPr>
           <w:b/>
@@ -782,9 +118,8 @@
           <w:w w:val="105"/>
           <w:sz w:val="36"/>
         </w:rPr>
-        <w:t>Factorisation</w:t>
-      </w:r>
-      <w:proofErr w:type="spellEnd"/>
+        <w:t>Factorization</w:t>
+      </w:r>
     </w:p>
     <w:p>
       <w:pPr>
@@ -849,25 +184,11 @@
           <w:sz w:val="23"/>
         </w:rPr>
       </w:pPr>
-      <w:proofErr w:type="spellStart"/>
-      <w:r>
-        <w:rPr>
-          <w:sz w:val="23"/>
-        </w:rPr>
-        <w:t>Factorisation</w:t>
-      </w:r>
-      <w:proofErr w:type="spellEnd"/>
-      <w:r>
-        <w:rPr>
-          <w:sz w:val="23"/>
-        </w:rPr>
-        <w:t xml:space="preserve"> of an expression means writing it as a product of its factors. These factors may be </w:t>
-      </w:r>
-      <w:r>
-        <w:rPr>
-          <w:sz w:val="23"/>
-        </w:rPr>
-        <w:t>numbers, algebraic variables or algebraic expressions.</w:t>
+      <w:r>
+        <w:rPr>
+          <w:sz w:val="23"/>
+        </w:rPr>
+        <w:t>Factorisation of an expression means writing it as a product of its factors. These factors may be numbers, algebraic variables or algebraic expressions.</w:t>
       </w:r>
     </w:p>
     <w:p>
@@ -922,19 +243,11 @@
           <w:sz w:val="23"/>
         </w:rPr>
       </w:pPr>
-      <w:proofErr w:type="spellStart"/>
-      <w:r>
-        <w:rPr>
-          <w:sz w:val="23"/>
-        </w:rPr>
-        <w:t>Factorisation</w:t>
-      </w:r>
-      <w:proofErr w:type="spellEnd"/>
-      <w:r>
-        <w:rPr>
-          <w:sz w:val="23"/>
-        </w:rPr>
-        <w:t xml:space="preserve"> using common factor</w:t>
+      <w:r>
+        <w:rPr>
+          <w:sz w:val="23"/>
+        </w:rPr>
+        <w:t>Factorisation using common factor</w:t>
       </w:r>
       <w:r>
         <w:rPr>
@@ -996,10 +309,7 @@
         <w:t>Step 3</w:t>
       </w:r>
       <w:r>
-        <w:t>: This common factor would be one factor of the given expression. Other factor woul</w:t>
-      </w:r>
-      <w:r>
-        <w:t>d be the expression obtained on dividing the given expression by common factor.</w:t>
+        <w:t>: This common factor would be one factor of the given expression. Other factor would be the expression obtained on dividing the given expression by common factor.</w:t>
       </w:r>
     </w:p>
     <w:p>
@@ -1060,19 +370,11 @@
           <w:sz w:val="23"/>
         </w:rPr>
       </w:pPr>
-      <w:proofErr w:type="spellStart"/>
-      <w:r>
-        <w:rPr>
-          <w:sz w:val="23"/>
-        </w:rPr>
-        <w:t>Factorisation</w:t>
-      </w:r>
-      <w:proofErr w:type="spellEnd"/>
-      <w:r>
-        <w:rPr>
-          <w:sz w:val="23"/>
-        </w:rPr>
-        <w:t xml:space="preserve"> by regrouping</w:t>
+      <w:r>
+        <w:rPr>
+          <w:sz w:val="23"/>
+        </w:rPr>
+        <w:t>Factorisation by regrouping</w:t>
       </w:r>
       <w:r>
         <w:rPr>
@@ -1190,25 +492,11 @@
           <w:sz w:val="15"/>
         </w:rPr>
       </w:pPr>
-      <w:proofErr w:type="spellStart"/>
-      <w:r>
-        <w:rPr>
-          <w:sz w:val="23"/>
-        </w:rPr>
-        <w:t>Factorisat</w:t>
-      </w:r>
-      <w:r>
-        <w:rPr>
-          <w:sz w:val="23"/>
-        </w:rPr>
-        <w:t>ion</w:t>
-      </w:r>
-      <w:proofErr w:type="spellEnd"/>
-      <w:r>
-        <w:rPr>
-          <w:sz w:val="23"/>
-        </w:rPr>
-        <w:t xml:space="preserve"> using following</w:t>
+      <w:r>
+        <w:rPr>
+          <w:sz w:val="23"/>
+        </w:rPr>
+        <w:t>Factorisation using following</w:t>
       </w:r>
       <w:r>
         <w:rPr>
@@ -1517,6 +805,12 @@
     <w:p>
       <w:pPr>
         <w:pStyle w:val="BodyText"/>
+        <w:ind w:left="1080" w:right="478"/>
+      </w:pPr>
+    </w:p>
+    <w:p>
+      <w:pPr>
+        <w:pStyle w:val="BodyText"/>
         <w:spacing w:before="11"/>
         <w:rPr>
           <w:sz w:val="22"/>
@@ -1542,6 +836,7 @@
         <w:rPr>
           <w:sz w:val="23"/>
         </w:rPr>
+        <w:lastRenderedPageBreak/>
         <w:t>Division is inverse process of</w:t>
       </w:r>
       <w:r>
@@ -1603,7 +898,7 @@
                     <pic:cNvPicPr/>
                   </pic:nvPicPr>
                   <pic:blipFill>
-                    <a:blip r:embed="rId18" cstate="print"/>
+                    <a:blip r:embed="rId7" cstate="print"/>
                     <a:stretch>
                       <a:fillRect/>
                     </a:stretch>
@@ -1627,13 +922,7 @@
         <w:rPr>
           <w:sz w:val="23"/>
         </w:rPr>
-        <w:t>Quotient of two monomials = (quotient o</w:t>
-      </w:r>
-      <w:r>
-        <w:rPr>
-          <w:sz w:val="23"/>
-        </w:rPr>
-        <w:t>f</w:t>
+        <w:t>Quotient of two monomials = (quotient of</w:t>
       </w:r>
       <w:r>
         <w:rPr>
@@ -1740,13 +1029,7 @@
         <w:rPr>
           <w:sz w:val="23"/>
         </w:rPr>
-        <w:t>While dividing a polynomial by a po</w:t>
-      </w:r>
-      <w:r>
-        <w:rPr>
-          <w:sz w:val="23"/>
-        </w:rPr>
-        <w:t xml:space="preserve">lynomial, we </w:t>
+        <w:t xml:space="preserve">While dividing a polynomial by a polynomial, we </w:t>
       </w:r>
       <w:proofErr w:type="spellStart"/>
       <w:r>
@@ -1891,16 +1174,615 @@
       </w:pPr>
     </w:p>
     <w:sectPr>
+      <w:headerReference w:type="default" r:id="rId8"/>
+      <w:footerReference w:type="default" r:id="rId9"/>
       <w:pgSz w:w="12240" w:h="15840"/>
-      <w:pgMar w:top="20" w:right="0" w:bottom="0" w:left="0" w:header="720" w:footer="720" w:gutter="0"/>
+      <w:pgMar w:top="20" w:right="0" w:bottom="0" w:left="0" w:header="170" w:footer="720" w:gutter="0"/>
       <w:cols w:space="720"/>
+      <w:docGrid w:linePitch="299"/>
     </w:sectPr>
   </w:body>
 </w:document>
 </file>
 
+<file path=word/endnotes.xml><?xml version="1.0" encoding="utf-8"?>
+<w:endnotes xmlns:wpc="http://schemas.microsoft.com/office/word/2010/wordprocessingCanvas" xmlns:cx="http://schemas.microsoft.com/office/drawing/2014/chartex" xmlns:cx1="http://schemas.microsoft.com/office/drawing/2015/9/8/chartex" xmlns:cx2="http://schemas.microsoft.com/office/drawing/2015/10/21/chartex" xmlns:cx3="http://schemas.microsoft.com/office/drawing/2016/5/9/chartex" xmlns:cx4="http://schemas.microsoft.com/office/drawing/2016/5/10/chartex" xmlns:cx5="http://schemas.microsoft.com/office/drawing/2016/5/11/chartex" xmlns:cx6="http://schemas.microsoft.com/office/drawing/2016/5/12/chartex" xmlns:cx7="http://schemas.microsoft.com/office/drawing/2016/5/13/chartex" xmlns:cx8="http://schemas.microsoft.com/office/drawing/2016/5/14/chartex" xmlns:mc="http://schemas.openxmlformats.org/markup-compatibility/2006" xmlns:aink="http://schemas.microsoft.com/office/drawing/2016/ink" xmlns:am3d="http://schemas.microsoft.com/office/drawing/2017/model3d" xmlns:o="urn:schemas-microsoft-com:office:office" xmlns:oel="http://schemas.microsoft.com/office/2019/extlst" xmlns:r="http://schemas.openxmlformats.org/officeDocument/2006/relationships" xmlns:m="http://schemas.openxmlformats.org/officeDocument/2006/math" xmlns:v="urn:schemas-microsoft-com:vml" xmlns:wp14="http://schemas.microsoft.com/office/word/2010/wordprocessingDrawing" xmlns:wp="http://schemas.openxmlformats.org/drawingml/2006/wordprocessingDrawing" xmlns:w10="urn:schemas-microsoft-com:office:word" xmlns:w="http://schemas.openxmlformats.org/wordprocessingml/2006/main" xmlns:w14="http://schemas.microsoft.com/office/word/2010/wordml" xmlns:w15="http://schemas.microsoft.com/office/word/2012/wordml" xmlns:w16cex="http://schemas.microsoft.com/office/word/2018/wordml/cex" xmlns:w16cid="http://schemas.microsoft.com/office/word/2016/wordml/cid" xmlns:w16="http://schemas.microsoft.com/office/word/2018/wordml" xmlns:w16sdtdh="http://schemas.microsoft.com/office/word/2020/wordml/sdtdatahash" xmlns:w16se="http://schemas.microsoft.com/office/word/2015/wordml/symex" xmlns:wpg="http://schemas.microsoft.com/office/word/2010/wordprocessingGroup" xmlns:wpi="http://schemas.microsoft.com/office/word/2010/wordprocessingInk" xmlns:wne="http://schemas.microsoft.com/office/word/2006/wordml" xmlns:wps="http://schemas.microsoft.com/office/word/2010/wordprocessingShape" mc:Ignorable="w14 w15 w16se w16cid w16 w16cex w16sdtdh wp14">
+  <w:endnote w:type="separator" w:id="-1">
+    <w:p>
+      <w:r>
+        <w:separator/>
+      </w:r>
+    </w:p>
+  </w:endnote>
+  <w:endnote w:type="continuationSeparator" w:id="0">
+    <w:p>
+      <w:r>
+        <w:continuationSeparator/>
+      </w:r>
+    </w:p>
+  </w:endnote>
+</w:endnotes>
+</file>
+
+<file path=word/footer1.xml><?xml version="1.0" encoding="utf-8"?>
+<w:ftr xmlns:wpc="http://schemas.microsoft.com/office/word/2010/wordprocessingCanvas" xmlns:cx="http://schemas.microsoft.com/office/drawing/2014/chartex" xmlns:cx1="http://schemas.microsoft.com/office/drawing/2015/9/8/chartex" xmlns:cx2="http://schemas.microsoft.com/office/drawing/2015/10/21/chartex" xmlns:cx3="http://schemas.microsoft.com/office/drawing/2016/5/9/chartex" xmlns:cx4="http://schemas.microsoft.com/office/drawing/2016/5/10/chartex" xmlns:cx5="http://schemas.microsoft.com/office/drawing/2016/5/11/chartex" xmlns:cx6="http://schemas.microsoft.com/office/drawing/2016/5/12/chartex" xmlns:cx7="http://schemas.microsoft.com/office/drawing/2016/5/13/chartex" xmlns:cx8="http://schemas.microsoft.com/office/drawing/2016/5/14/chartex" xmlns:mc="http://schemas.openxmlformats.org/markup-compatibility/2006" xmlns:aink="http://schemas.microsoft.com/office/drawing/2016/ink" xmlns:am3d="http://schemas.microsoft.com/office/drawing/2017/model3d" xmlns:o="urn:schemas-microsoft-com:office:office" xmlns:oel="http://schemas.microsoft.com/office/2019/extlst" xmlns:r="http://schemas.openxmlformats.org/officeDocument/2006/relationships" xmlns:m="http://schemas.openxmlformats.org/officeDocument/2006/math" xmlns:v="urn:schemas-microsoft-com:vml" xmlns:wp14="http://schemas.microsoft.com/office/word/2010/wordprocessingDrawing" xmlns:wp="http://schemas.openxmlformats.org/drawingml/2006/wordprocessingDrawing" xmlns:w10="urn:schemas-microsoft-com:office:word" xmlns:w="http://schemas.openxmlformats.org/wordprocessingml/2006/main" xmlns:w14="http://schemas.microsoft.com/office/word/2010/wordml" xmlns:w15="http://schemas.microsoft.com/office/word/2012/wordml" xmlns:w16cex="http://schemas.microsoft.com/office/word/2018/wordml/cex" xmlns:w16cid="http://schemas.microsoft.com/office/word/2016/wordml/cid" xmlns:w16="http://schemas.microsoft.com/office/word/2018/wordml" xmlns:w16sdtdh="http://schemas.microsoft.com/office/word/2020/wordml/sdtdatahash" xmlns:w16se="http://schemas.microsoft.com/office/word/2015/wordml/symex" xmlns:wpg="http://schemas.microsoft.com/office/word/2010/wordprocessingGroup" xmlns:wpi="http://schemas.microsoft.com/office/word/2010/wordprocessingInk" xmlns:wne="http://schemas.microsoft.com/office/word/2006/wordml" xmlns:wps="http://schemas.microsoft.com/office/word/2010/wordprocessingShape" mc:Ignorable="w14 w15 w16se w16cid w16 w16cex w16sdtdh wp14">
+  <w:tbl>
+    <w:tblPr>
+      <w:tblStyle w:val="TableGrid"/>
+      <w:tblW w:w="10631" w:type="dxa"/>
+      <w:tblInd w:w="612" w:type="dxa"/>
+      <w:tblBorders>
+        <w:top w:val="none" w:sz="0" w:space="0" w:color="auto"/>
+        <w:left w:val="none" w:sz="0" w:space="0" w:color="auto"/>
+        <w:bottom w:val="none" w:sz="0" w:space="0" w:color="auto"/>
+        <w:right w:val="none" w:sz="0" w:space="0" w:color="auto"/>
+        <w:insideH w:val="none" w:sz="0" w:space="0" w:color="auto"/>
+        <w:insideV w:val="none" w:sz="0" w:space="0" w:color="auto"/>
+      </w:tblBorders>
+      <w:tblLook w:val="04A0" w:firstRow="1" w:lastRow="0" w:firstColumn="1" w:lastColumn="0" w:noHBand="0" w:noVBand="1"/>
+    </w:tblPr>
+    <w:tblGrid>
+      <w:gridCol w:w="1915"/>
+      <w:gridCol w:w="8716"/>
+    </w:tblGrid>
+    <w:tr>
+      <w:tc>
+        <w:tcPr>
+          <w:tcW w:w="7893" w:type="dxa"/>
+          <w:gridSpan w:val="2"/>
+          <w:tcBorders>
+            <w:top w:val="single" w:sz="24" w:space="0" w:color="FF8C52"/>
+          </w:tcBorders>
+        </w:tcPr>
+        <w:p>
+          <w:pPr>
+            <w:pStyle w:val="Footer"/>
+            <w:spacing w:line="360" w:lineRule="auto"/>
+            <w:rPr>
+              <w:rFonts w:ascii="Oxygen" w:hAnsi="Oxygen"/>
+              <w:b/>
+              <w:bCs/>
+              <w:sz w:val="16"/>
+              <w:szCs w:val="16"/>
+            </w:rPr>
+          </w:pPr>
+        </w:p>
+      </w:tc>
+    </w:tr>
+    <w:tr>
+      <w:tc>
+        <w:tcPr>
+          <w:tcW w:w="1422" w:type="dxa"/>
+        </w:tcPr>
+        <w:p>
+          <w:pPr>
+            <w:pStyle w:val="Footer"/>
+            <w:jc w:val="center"/>
+            <w:rPr>
+              <w:sz w:val="16"/>
+              <w:szCs w:val="16"/>
+            </w:rPr>
+          </w:pPr>
+          <w:r>
+            <w:rPr>
+              <w:sz w:val="16"/>
+              <w:szCs w:val="16"/>
+            </w:rPr>
+            <w:t xml:space="preserve">          </w:t>
+          </w:r>
+          <w:r>
+            <w:rPr>
+              <w:noProof/>
+              <w:sz w:val="16"/>
+              <w:szCs w:val="16"/>
+              <w:lang w:eastAsia="en-AU"/>
+            </w:rPr>
+            <w:drawing>
+              <wp:inline distT="0" distB="0" distL="0" distR="0" wp14:anchorId="42859191" wp14:editId="192E2DBD">
+                <wp:extent cx="208627" cy="206828"/>
+                <wp:effectExtent l="0" t="0" r="1270" b="3175"/>
+                <wp:docPr id="1972272963" name="Picture 1972272963"/>
+                <wp:cNvGraphicFramePr>
+                  <a:graphicFrameLocks xmlns:a="http://schemas.openxmlformats.org/drawingml/2006/main" noChangeAspect="1"/>
+                </wp:cNvGraphicFramePr>
+                <a:graphic xmlns:a="http://schemas.openxmlformats.org/drawingml/2006/main">
+                  <a:graphicData uri="http://schemas.openxmlformats.org/drawingml/2006/picture">
+                    <pic:pic xmlns:pic="http://schemas.openxmlformats.org/drawingml/2006/picture">
+                      <pic:nvPicPr>
+                        <pic:cNvPr id="0" name="Picture 27"/>
+                        <pic:cNvPicPr>
+                          <a:picLocks noChangeAspect="1" noChangeArrowheads="1"/>
+                        </pic:cNvPicPr>
+                      </pic:nvPicPr>
+                      <pic:blipFill>
+                        <a:blip r:embed="rId1">
+                          <a:extLst>
+                            <a:ext uri="{28A0092B-C50C-407E-A947-70E740481C1C}">
+                              <a14:useLocalDpi xmlns:a14="http://schemas.microsoft.com/office/drawing/2010/main" val="0"/>
+                            </a:ext>
+                          </a:extLst>
+                        </a:blip>
+                        <a:srcRect/>
+                        <a:stretch>
+                          <a:fillRect/>
+                        </a:stretch>
+                      </pic:blipFill>
+                      <pic:spPr bwMode="auto">
+                        <a:xfrm>
+                          <a:off x="0" y="0"/>
+                          <a:ext cx="223867" cy="221936"/>
+                        </a:xfrm>
+                        <a:prstGeom prst="rect">
+                          <a:avLst/>
+                        </a:prstGeom>
+                        <a:noFill/>
+                        <a:ln>
+                          <a:noFill/>
+                        </a:ln>
+                      </pic:spPr>
+                    </pic:pic>
+                  </a:graphicData>
+                </a:graphic>
+              </wp:inline>
+            </w:drawing>
+          </w:r>
+        </w:p>
+      </w:tc>
+      <w:tc>
+        <w:tcPr>
+          <w:tcW w:w="6471" w:type="dxa"/>
+        </w:tcPr>
+        <w:p>
+          <w:pPr>
+            <w:pStyle w:val="Footer"/>
+            <w:spacing w:line="360" w:lineRule="auto"/>
+            <w:rPr>
+              <w:rFonts w:ascii="Oxygen" w:hAnsi="Oxygen"/>
+              <w:b/>
+              <w:bCs/>
+              <w:sz w:val="16"/>
+              <w:szCs w:val="16"/>
+            </w:rPr>
+          </w:pPr>
+          <w:r>
+            <w:rPr>
+              <w:rFonts w:ascii="Oxygen" w:hAnsi="Oxygen"/>
+              <w:b/>
+              <w:bCs/>
+              <w:sz w:val="16"/>
+              <w:szCs w:val="16"/>
+            </w:rPr>
+            <w:t>anodiam.com</w:t>
+          </w:r>
+        </w:p>
+      </w:tc>
+    </w:tr>
+    <w:tr>
+      <w:tc>
+        <w:tcPr>
+          <w:tcW w:w="1422" w:type="dxa"/>
+        </w:tcPr>
+        <w:p>
+          <w:pPr>
+            <w:pStyle w:val="Footer"/>
+            <w:jc w:val="center"/>
+            <w:rPr>
+              <w:sz w:val="16"/>
+              <w:szCs w:val="16"/>
+            </w:rPr>
+          </w:pPr>
+          <w:r>
+            <w:rPr>
+              <w:sz w:val="16"/>
+              <w:szCs w:val="16"/>
+            </w:rPr>
+            <w:t xml:space="preserve">          </w:t>
+          </w:r>
+          <w:r>
+            <w:rPr>
+              <w:noProof/>
+              <w:sz w:val="16"/>
+              <w:szCs w:val="16"/>
+              <w:lang w:eastAsia="en-AU"/>
+            </w:rPr>
+            <w:drawing>
+              <wp:inline distT="0" distB="0" distL="0" distR="0" wp14:anchorId="1B9D58C5" wp14:editId="7E633E60">
+                <wp:extent cx="208280" cy="208280"/>
+                <wp:effectExtent l="0" t="0" r="1270" b="1270"/>
+                <wp:docPr id="1646834588" name="Picture 1646834588" descr="Home - Free web icons"/>
+                <wp:cNvGraphicFramePr>
+                  <a:graphicFrameLocks xmlns:a="http://schemas.openxmlformats.org/drawingml/2006/main" noChangeAspect="1"/>
+                </wp:cNvGraphicFramePr>
+                <a:graphic xmlns:a="http://schemas.openxmlformats.org/drawingml/2006/main">
+                  <a:graphicData uri="http://schemas.openxmlformats.org/drawingml/2006/picture">
+                    <pic:pic xmlns:pic="http://schemas.openxmlformats.org/drawingml/2006/picture">
+                      <pic:nvPicPr>
+                        <pic:cNvPr id="0" name="Picture 9" descr="Home - Free web icons"/>
+                        <pic:cNvPicPr>
+                          <a:picLocks noChangeAspect="1" noChangeArrowheads="1"/>
+                        </pic:cNvPicPr>
+                      </pic:nvPicPr>
+                      <pic:blipFill>
+                        <a:blip r:embed="rId2">
+                          <a:extLst>
+                            <a:ext uri="{28A0092B-C50C-407E-A947-70E740481C1C}">
+                              <a14:useLocalDpi xmlns:a14="http://schemas.microsoft.com/office/drawing/2010/main" val="0"/>
+                            </a:ext>
+                          </a:extLst>
+                        </a:blip>
+                        <a:srcRect/>
+                        <a:stretch>
+                          <a:fillRect/>
+                        </a:stretch>
+                      </pic:blipFill>
+                      <pic:spPr bwMode="auto">
+                        <a:xfrm>
+                          <a:off x="0" y="0"/>
+                          <a:ext cx="226172" cy="226172"/>
+                        </a:xfrm>
+                        <a:prstGeom prst="rect">
+                          <a:avLst/>
+                        </a:prstGeom>
+                        <a:noFill/>
+                        <a:ln>
+                          <a:noFill/>
+                        </a:ln>
+                      </pic:spPr>
+                    </pic:pic>
+                  </a:graphicData>
+                </a:graphic>
+              </wp:inline>
+            </w:drawing>
+          </w:r>
+        </w:p>
+      </w:tc>
+      <w:tc>
+        <w:tcPr>
+          <w:tcW w:w="6471" w:type="dxa"/>
+        </w:tcPr>
+        <w:p>
+          <w:pPr>
+            <w:pStyle w:val="Footer"/>
+            <w:spacing w:line="360" w:lineRule="auto"/>
+            <w:rPr>
+              <w:rFonts w:ascii="Oxygen" w:hAnsi="Oxygen"/>
+              <w:b/>
+              <w:bCs/>
+              <w:sz w:val="16"/>
+              <w:szCs w:val="16"/>
+            </w:rPr>
+          </w:pPr>
+          <w:r>
+            <w:rPr>
+              <w:rFonts w:ascii="Oxygen" w:hAnsi="Oxygen"/>
+              <w:b/>
+              <w:bCs/>
+              <w:sz w:val="16"/>
+              <w:szCs w:val="16"/>
+            </w:rPr>
+            <w:t>N-1/25 Patuli, Kolkata 700094</w:t>
+          </w:r>
+        </w:p>
+      </w:tc>
+    </w:tr>
+    <w:tr>
+      <w:tc>
+        <w:tcPr>
+          <w:tcW w:w="1422" w:type="dxa"/>
+        </w:tcPr>
+        <w:p>
+          <w:pPr>
+            <w:pStyle w:val="Footer"/>
+            <w:jc w:val="center"/>
+            <w:rPr>
+              <w:sz w:val="16"/>
+              <w:szCs w:val="16"/>
+            </w:rPr>
+          </w:pPr>
+          <w:r>
+            <w:rPr>
+              <w:sz w:val="16"/>
+              <w:szCs w:val="16"/>
+            </w:rPr>
+            <w:t xml:space="preserve">          </w:t>
+          </w:r>
+          <w:r>
+            <w:rPr>
+              <w:noProof/>
+              <w:sz w:val="16"/>
+              <w:szCs w:val="16"/>
+              <w:lang w:eastAsia="en-AU"/>
+            </w:rPr>
+            <w:drawing>
+              <wp:inline distT="0" distB="0" distL="0" distR="0" wp14:anchorId="405CEDA6" wp14:editId="4815CE0C">
+                <wp:extent cx="170901" cy="185057"/>
+                <wp:effectExtent l="0" t="0" r="635" b="5715"/>
+                <wp:docPr id="1441254719" name="Picture 1441254719" descr="Download TELEPHONE Free PNG transparent image and clipart"/>
+                <wp:cNvGraphicFramePr>
+                  <a:graphicFrameLocks xmlns:a="http://schemas.openxmlformats.org/drawingml/2006/main" noChangeAspect="1"/>
+                </wp:cNvGraphicFramePr>
+                <a:graphic xmlns:a="http://schemas.openxmlformats.org/drawingml/2006/main">
+                  <a:graphicData uri="http://schemas.openxmlformats.org/drawingml/2006/picture">
+                    <pic:pic xmlns:pic="http://schemas.openxmlformats.org/drawingml/2006/picture">
+                      <pic:nvPicPr>
+                        <pic:cNvPr id="0" name="Picture 31" descr="Download TELEPHONE Free PNG transparent image and clipart"/>
+                        <pic:cNvPicPr>
+                          <a:picLocks noChangeAspect="1" noChangeArrowheads="1"/>
+                        </pic:cNvPicPr>
+                      </pic:nvPicPr>
+                      <pic:blipFill>
+                        <a:blip r:embed="rId3">
+                          <a:extLst>
+                            <a:ext uri="{28A0092B-C50C-407E-A947-70E740481C1C}">
+                              <a14:useLocalDpi xmlns:a14="http://schemas.microsoft.com/office/drawing/2010/main" val="0"/>
+                            </a:ext>
+                          </a:extLst>
+                        </a:blip>
+                        <a:srcRect/>
+                        <a:stretch>
+                          <a:fillRect/>
+                        </a:stretch>
+                      </pic:blipFill>
+                      <pic:spPr bwMode="auto">
+                        <a:xfrm>
+                          <a:off x="0" y="0"/>
+                          <a:ext cx="180281" cy="195214"/>
+                        </a:xfrm>
+                        <a:prstGeom prst="rect">
+                          <a:avLst/>
+                        </a:prstGeom>
+                        <a:noFill/>
+                        <a:ln>
+                          <a:noFill/>
+                        </a:ln>
+                      </pic:spPr>
+                    </pic:pic>
+                  </a:graphicData>
+                </a:graphic>
+              </wp:inline>
+            </w:drawing>
+          </w:r>
+        </w:p>
+      </w:tc>
+      <w:tc>
+        <w:tcPr>
+          <w:tcW w:w="6471" w:type="dxa"/>
+        </w:tcPr>
+        <w:p>
+          <w:pPr>
+            <w:pStyle w:val="Footer"/>
+            <w:spacing w:line="360" w:lineRule="auto"/>
+            <w:rPr>
+              <w:rFonts w:ascii="Oxygen" w:hAnsi="Oxygen"/>
+              <w:b/>
+              <w:bCs/>
+              <w:sz w:val="16"/>
+              <w:szCs w:val="16"/>
+            </w:rPr>
+          </w:pPr>
+          <w:r>
+            <w:rPr>
+              <w:rFonts w:ascii="Oxygen" w:hAnsi="Oxygen"/>
+              <w:b/>
+              <w:bCs/>
+              <w:sz w:val="16"/>
+              <w:szCs w:val="16"/>
+            </w:rPr>
+            <w:t>9073 700094</w:t>
+          </w:r>
+        </w:p>
+      </w:tc>
+    </w:tr>
+  </w:tbl>
+  <w:p>
+    <w:pPr>
+      <w:pStyle w:val="Footer"/>
+    </w:pPr>
+  </w:p>
+  <w:p>
+    <w:pPr>
+      <w:pStyle w:val="Footer"/>
+    </w:pPr>
+  </w:p>
+</w:ftr>
+</file>
+
+<file path=word/footnotes.xml><?xml version="1.0" encoding="utf-8"?>
+<w:footnotes xmlns:wpc="http://schemas.microsoft.com/office/word/2010/wordprocessingCanvas" xmlns:cx="http://schemas.microsoft.com/office/drawing/2014/chartex" xmlns:cx1="http://schemas.microsoft.com/office/drawing/2015/9/8/chartex" xmlns:cx2="http://schemas.microsoft.com/office/drawing/2015/10/21/chartex" xmlns:cx3="http://schemas.microsoft.com/office/drawing/2016/5/9/chartex" xmlns:cx4="http://schemas.microsoft.com/office/drawing/2016/5/10/chartex" xmlns:cx5="http://schemas.microsoft.com/office/drawing/2016/5/11/chartex" xmlns:cx6="http://schemas.microsoft.com/office/drawing/2016/5/12/chartex" xmlns:cx7="http://schemas.microsoft.com/office/drawing/2016/5/13/chartex" xmlns:cx8="http://schemas.microsoft.com/office/drawing/2016/5/14/chartex" xmlns:mc="http://schemas.openxmlformats.org/markup-compatibility/2006" xmlns:aink="http://schemas.microsoft.com/office/drawing/2016/ink" xmlns:am3d="http://schemas.microsoft.com/office/drawing/2017/model3d" xmlns:o="urn:schemas-microsoft-com:office:office" xmlns:oel="http://schemas.microsoft.com/office/2019/extlst" xmlns:r="http://schemas.openxmlformats.org/officeDocument/2006/relationships" xmlns:m="http://schemas.openxmlformats.org/officeDocument/2006/math" xmlns:v="urn:schemas-microsoft-com:vml" xmlns:wp14="http://schemas.microsoft.com/office/word/2010/wordprocessingDrawing" xmlns:wp="http://schemas.openxmlformats.org/drawingml/2006/wordprocessingDrawing" xmlns:w10="urn:schemas-microsoft-com:office:word" xmlns:w="http://schemas.openxmlformats.org/wordprocessingml/2006/main" xmlns:w14="http://schemas.microsoft.com/office/word/2010/wordml" xmlns:w15="http://schemas.microsoft.com/office/word/2012/wordml" xmlns:w16cex="http://schemas.microsoft.com/office/word/2018/wordml/cex" xmlns:w16cid="http://schemas.microsoft.com/office/word/2016/wordml/cid" xmlns:w16="http://schemas.microsoft.com/office/word/2018/wordml" xmlns:w16sdtdh="http://schemas.microsoft.com/office/word/2020/wordml/sdtdatahash" xmlns:w16se="http://schemas.microsoft.com/office/word/2015/wordml/symex" xmlns:wpg="http://schemas.microsoft.com/office/word/2010/wordprocessingGroup" xmlns:wpi="http://schemas.microsoft.com/office/word/2010/wordprocessingInk" xmlns:wne="http://schemas.microsoft.com/office/word/2006/wordml" xmlns:wps="http://schemas.microsoft.com/office/word/2010/wordprocessingShape" mc:Ignorable="w14 w15 w16se w16cid w16 w16cex w16sdtdh wp14">
+  <w:footnote w:type="separator" w:id="-1">
+    <w:p>
+      <w:r>
+        <w:separator/>
+      </w:r>
+    </w:p>
+  </w:footnote>
+  <w:footnote w:type="continuationSeparator" w:id="0">
+    <w:p>
+      <w:r>
+        <w:continuationSeparator/>
+      </w:r>
+    </w:p>
+  </w:footnote>
+</w:footnotes>
+</file>
+
+<file path=word/header1.xml><?xml version="1.0" encoding="utf-8"?>
+<w:hdr xmlns:wpc="http://schemas.microsoft.com/office/word/2010/wordprocessingCanvas" xmlns:cx="http://schemas.microsoft.com/office/drawing/2014/chartex" xmlns:cx1="http://schemas.microsoft.com/office/drawing/2015/9/8/chartex" xmlns:cx2="http://schemas.microsoft.com/office/drawing/2015/10/21/chartex" xmlns:cx3="http://schemas.microsoft.com/office/drawing/2016/5/9/chartex" xmlns:cx4="http://schemas.microsoft.com/office/drawing/2016/5/10/chartex" xmlns:cx5="http://schemas.microsoft.com/office/drawing/2016/5/11/chartex" xmlns:cx6="http://schemas.microsoft.com/office/drawing/2016/5/12/chartex" xmlns:cx7="http://schemas.microsoft.com/office/drawing/2016/5/13/chartex" xmlns:cx8="http://schemas.microsoft.com/office/drawing/2016/5/14/chartex" xmlns:mc="http://schemas.openxmlformats.org/markup-compatibility/2006" xmlns:aink="http://schemas.microsoft.com/office/drawing/2016/ink" xmlns:am3d="http://schemas.microsoft.com/office/drawing/2017/model3d" xmlns:o="urn:schemas-microsoft-com:office:office" xmlns:oel="http://schemas.microsoft.com/office/2019/extlst" xmlns:r="http://schemas.openxmlformats.org/officeDocument/2006/relationships" xmlns:m="http://schemas.openxmlformats.org/officeDocument/2006/math" xmlns:v="urn:schemas-microsoft-com:vml" xmlns:wp14="http://schemas.microsoft.com/office/word/2010/wordprocessingDrawing" xmlns:wp="http://schemas.openxmlformats.org/drawingml/2006/wordprocessingDrawing" xmlns:w10="urn:schemas-microsoft-com:office:word" xmlns:w="http://schemas.openxmlformats.org/wordprocessingml/2006/main" xmlns:w14="http://schemas.microsoft.com/office/word/2010/wordml" xmlns:w15="http://schemas.microsoft.com/office/word/2012/wordml" xmlns:w16cex="http://schemas.microsoft.com/office/word/2018/wordml/cex" xmlns:w16cid="http://schemas.microsoft.com/office/word/2016/wordml/cid" xmlns:w16="http://schemas.microsoft.com/office/word/2018/wordml" xmlns:w16sdtdh="http://schemas.microsoft.com/office/word/2020/wordml/sdtdatahash" xmlns:w16se="http://schemas.microsoft.com/office/word/2015/wordml/symex" xmlns:wpg="http://schemas.microsoft.com/office/word/2010/wordprocessingGroup" xmlns:wpi="http://schemas.microsoft.com/office/word/2010/wordprocessingInk" xmlns:wne="http://schemas.microsoft.com/office/word/2006/wordml" xmlns:wps="http://schemas.microsoft.com/office/word/2010/wordprocessingShape" mc:Ignorable="w14 w15 w16se w16cid w16 w16cex w16sdtdh wp14">
+  <w:tbl>
+    <w:tblPr>
+      <w:tblStyle w:val="TableGrid"/>
+      <w:tblW w:w="0" w:type="auto"/>
+      <w:tblBorders>
+        <w:top w:val="none" w:sz="0" w:space="0" w:color="auto"/>
+        <w:left w:val="none" w:sz="0" w:space="0" w:color="auto"/>
+        <w:bottom w:val="none" w:sz="0" w:space="0" w:color="auto"/>
+        <w:right w:val="none" w:sz="0" w:space="0" w:color="auto"/>
+        <w:insideH w:val="none" w:sz="0" w:space="0" w:color="auto"/>
+        <w:insideV w:val="none" w:sz="0" w:space="0" w:color="auto"/>
+      </w:tblBorders>
+      <w:tblLook w:val="04A0" w:firstRow="1" w:lastRow="0" w:firstColumn="1" w:lastColumn="0" w:noHBand="0" w:noVBand="1"/>
+    </w:tblPr>
+    <w:tblGrid>
+      <w:gridCol w:w="7338"/>
+      <w:gridCol w:w="5118"/>
+    </w:tblGrid>
+    <w:tr>
+      <w:tc>
+        <w:tcPr>
+          <w:tcW w:w="7338" w:type="dxa"/>
+        </w:tcPr>
+        <w:p>
+          <w:pPr>
+            <w:pStyle w:val="Header"/>
+            <w:jc w:val="right"/>
+            <w:rPr>
+              <w:rFonts w:ascii="Oxygen" w:hAnsi="Oxygen"/>
+              <w:sz w:val="16"/>
+              <w:szCs w:val="16"/>
+            </w:rPr>
+          </w:pPr>
+          <w:r>
+            <w:rPr>
+              <w:rFonts w:ascii="Oxygen" w:hAnsi="Oxygen"/>
+              <w:noProof/>
+              <w:sz w:val="16"/>
+              <w:szCs w:val="16"/>
+              <w:lang w:eastAsia="en-AU"/>
+            </w:rPr>
+            <w:drawing>
+              <wp:inline distT="0" distB="0" distL="0" distR="0" wp14:anchorId="659BB5EE" wp14:editId="219F4839">
+                <wp:extent cx="1811866" cy="844420"/>
+                <wp:effectExtent l="0" t="0" r="0" b="0"/>
+                <wp:docPr id="2095471538" name="Picture 2095471538"/>
+                <wp:cNvGraphicFramePr>
+                  <a:graphicFrameLocks xmlns:a="http://schemas.openxmlformats.org/drawingml/2006/main" noChangeAspect="1"/>
+                </wp:cNvGraphicFramePr>
+                <a:graphic xmlns:a="http://schemas.openxmlformats.org/drawingml/2006/main">
+                  <a:graphicData uri="http://schemas.openxmlformats.org/drawingml/2006/picture">
+                    <pic:pic xmlns:pic="http://schemas.openxmlformats.org/drawingml/2006/picture">
+                      <pic:nvPicPr>
+                        <pic:cNvPr id="0" name="Picture 1"/>
+                        <pic:cNvPicPr>
+                          <a:picLocks noChangeAspect="1" noChangeArrowheads="1"/>
+                        </pic:cNvPicPr>
+                      </pic:nvPicPr>
+                      <pic:blipFill>
+                        <a:blip r:embed="rId1">
+                          <a:extLst>
+                            <a:ext uri="{28A0092B-C50C-407E-A947-70E740481C1C}">
+                              <a14:useLocalDpi xmlns:a14="http://schemas.microsoft.com/office/drawing/2010/main" val="0"/>
+                            </a:ext>
+                          </a:extLst>
+                        </a:blip>
+                        <a:srcRect/>
+                        <a:stretch>
+                          <a:fillRect/>
+                        </a:stretch>
+                      </pic:blipFill>
+                      <pic:spPr bwMode="auto">
+                        <a:xfrm>
+                          <a:off x="0" y="0"/>
+                          <a:ext cx="1824578" cy="850345"/>
+                        </a:xfrm>
+                        <a:prstGeom prst="rect">
+                          <a:avLst/>
+                        </a:prstGeom>
+                        <a:noFill/>
+                        <a:ln>
+                          <a:noFill/>
+                        </a:ln>
+                      </pic:spPr>
+                    </pic:pic>
+                  </a:graphicData>
+                </a:graphic>
+              </wp:inline>
+            </w:drawing>
+          </w:r>
+        </w:p>
+      </w:tc>
+      <w:tc>
+        <w:tcPr>
+          <w:tcW w:w="5118" w:type="dxa"/>
+        </w:tcPr>
+        <w:p>
+          <w:pPr>
+            <w:pStyle w:val="Header"/>
+            <w:jc w:val="center"/>
+            <w:rPr>
+              <w:rFonts w:ascii="Oxygen" w:hAnsi="Oxygen"/>
+              <w:sz w:val="16"/>
+              <w:szCs w:val="16"/>
+            </w:rPr>
+          </w:pPr>
+          <w:r>
+            <w:rPr>
+              <w:rFonts w:ascii="Oxygen" w:hAnsi="Oxygen"/>
+              <w:sz w:val="16"/>
+              <w:szCs w:val="16"/>
+            </w:rPr>
+            <w:t xml:space="preserve">                                                                   </w:t>
+          </w:r>
+          <w:r>
+            <w:rPr>
+              <w:rFonts w:ascii="Oxygen" w:hAnsi="Oxygen"/>
+              <w:sz w:val="16"/>
+              <w:szCs w:val="16"/>
+            </w:rPr>
+            <w:fldChar w:fldCharType="begin"/>
+          </w:r>
+          <w:r>
+            <w:rPr>
+              <w:rFonts w:ascii="Oxygen" w:hAnsi="Oxygen"/>
+              <w:sz w:val="16"/>
+              <w:szCs w:val="16"/>
+            </w:rPr>
+            <w:instrText xml:space="preserve"> PAGE   \* MERGEFORMAT </w:instrText>
+          </w:r>
+          <w:r>
+            <w:rPr>
+              <w:rFonts w:ascii="Oxygen" w:hAnsi="Oxygen"/>
+              <w:sz w:val="16"/>
+              <w:szCs w:val="16"/>
+            </w:rPr>
+            <w:fldChar w:fldCharType="separate"/>
+          </w:r>
+          <w:r>
+            <w:rPr>
+              <w:rFonts w:ascii="Oxygen" w:hAnsi="Oxygen"/>
+              <w:noProof/>
+              <w:sz w:val="16"/>
+              <w:szCs w:val="16"/>
+            </w:rPr>
+            <w:t>1</w:t>
+          </w:r>
+          <w:r>
+            <w:rPr>
+              <w:rFonts w:ascii="Oxygen" w:hAnsi="Oxygen"/>
+              <w:noProof/>
+              <w:sz w:val="16"/>
+              <w:szCs w:val="16"/>
+            </w:rPr>
+            <w:fldChar w:fldCharType="end"/>
+          </w:r>
+        </w:p>
+      </w:tc>
+    </w:tr>
+  </w:tbl>
+  <w:p>
+    <w:pPr>
+      <w:pStyle w:val="Header"/>
+    </w:pPr>
+  </w:p>
+  <w:p>
+    <w:pPr>
+      <w:pStyle w:val="Header"/>
+    </w:pPr>
+  </w:p>
+</w:hdr>
+</file>
+
 <file path=word/numbering.xml><?xml version="1.0" encoding="utf-8"?>
-<w:numbering xmlns:wpc="http://schemas.microsoft.com/office/word/2010/wordprocessingCanvas" xmlns:cx="http://schemas.microsoft.com/office/drawing/2014/chartex" xmlns:cx1="http://schemas.microsoft.com/office/drawing/2015/9/8/chartex" xmlns:cx2="http://schemas.microsoft.com/office/drawing/2015/10/21/chartex" xmlns:cx3="http://schemas.microsoft.com/office/drawing/2016/5/9/chartex" xmlns:cx4="http://schemas.microsoft.com/office/drawing/2016/5/10/chartex" xmlns:cx5="http://schemas.microsoft.com/office/drawing/2016/5/11/chartex" xmlns:cx6="http://schemas.microsoft.com/office/drawing/2016/5/12/chartex" xmlns:cx7="http://schemas.microsoft.com/office/drawing/2016/5/13/chartex" xmlns:cx8="http://schemas.microsoft.com/office/drawing/2016/5/14/chartex" xmlns:mc="http://schemas.openxmlformats.org/markup-compatibility/2006" xmlns:aink="http://schemas.microsoft.com/office/drawing/2016/ink" xmlns:am3d="http://schemas.microsoft.com/office/drawing/2017/model3d" xmlns:o="urn:schemas-microsoft-com:office:office" xmlns:r="http://schemas.openxmlformats.org/officeDocument/2006/relationships" xmlns:m="http://schemas.openxmlformats.org/officeDocument/2006/math" xmlns:v="urn:schemas-microsoft-com:vml" xmlns:wp14="http://schemas.microsoft.com/office/word/2010/wordprocessingDrawing" xmlns:wp="http://schemas.openxmlformats.org/drawingml/2006/wordprocessingDrawing" xmlns:w10="urn:schemas-microsoft-com:office:word" xmlns:w="http://schemas.openxmlformats.org/wordprocessingml/2006/main" xmlns:w14="http://schemas.microsoft.com/office/word/2010/wordml" xmlns:w15="http://schemas.microsoft.com/office/word/2012/wordml" xmlns:w16cex="http://schemas.microsoft.com/office/word/2018/wordml/cex" xmlns:w16cid="http://schemas.microsoft.com/office/word/2016/wordml/cid" xmlns:w16="http://schemas.microsoft.com/office/word/2018/wordml" xmlns:w16se="http://schemas.microsoft.com/office/word/2015/wordml/symex" xmlns:wpg="http://schemas.microsoft.com/office/word/2010/wordprocessingGroup" xmlns:wpi="http://schemas.microsoft.com/office/word/2010/wordprocessingInk" xmlns:wne="http://schemas.microsoft.com/office/word/2006/wordml" xmlns:wps="http://schemas.microsoft.com/office/word/2010/wordprocessingShape" mc:Ignorable="w14 w15 w16se w16cid w16 w16cex wp14">
+<w:numbering xmlns:wpc="http://schemas.microsoft.com/office/word/2010/wordprocessingCanvas" xmlns:cx="http://schemas.microsoft.com/office/drawing/2014/chartex" xmlns:cx1="http://schemas.microsoft.com/office/drawing/2015/9/8/chartex" xmlns:cx2="http://schemas.microsoft.com/office/drawing/2015/10/21/chartex" xmlns:cx3="http://schemas.microsoft.com/office/drawing/2016/5/9/chartex" xmlns:cx4="http://schemas.microsoft.com/office/drawing/2016/5/10/chartex" xmlns:cx5="http://schemas.microsoft.com/office/drawing/2016/5/11/chartex" xmlns:cx6="http://schemas.microsoft.com/office/drawing/2016/5/12/chartex" xmlns:cx7="http://schemas.microsoft.com/office/drawing/2016/5/13/chartex" xmlns:cx8="http://schemas.microsoft.com/office/drawing/2016/5/14/chartex" xmlns:mc="http://schemas.openxmlformats.org/markup-compatibility/2006" xmlns:aink="http://schemas.microsoft.com/office/drawing/2016/ink" xmlns:am3d="http://schemas.microsoft.com/office/drawing/2017/model3d" xmlns:o="urn:schemas-microsoft-com:office:office" xmlns:oel="http://schemas.microsoft.com/office/2019/extlst" xmlns:r="http://schemas.openxmlformats.org/officeDocument/2006/relationships" xmlns:m="http://schemas.openxmlformats.org/officeDocument/2006/math" xmlns:v="urn:schemas-microsoft-com:vml" xmlns:wp14="http://schemas.microsoft.com/office/word/2010/wordprocessingDrawing" xmlns:wp="http://schemas.openxmlformats.org/drawingml/2006/wordprocessingDrawing" xmlns:w10="urn:schemas-microsoft-com:office:word" xmlns:w="http://schemas.openxmlformats.org/wordprocessingml/2006/main" xmlns:w14="http://schemas.microsoft.com/office/word/2010/wordml" xmlns:w15="http://schemas.microsoft.com/office/word/2012/wordml" xmlns:w16cex="http://schemas.microsoft.com/office/word/2018/wordml/cex" xmlns:w16cid="http://schemas.microsoft.com/office/word/2016/wordml/cid" xmlns:w16="http://schemas.microsoft.com/office/word/2018/wordml" xmlns:w16sdtdh="http://schemas.microsoft.com/office/word/2020/wordml/sdtdatahash" xmlns:w16se="http://schemas.microsoft.com/office/word/2015/wordml/symex" xmlns:wpg="http://schemas.microsoft.com/office/word/2010/wordprocessingGroup" xmlns:wpi="http://schemas.microsoft.com/office/word/2010/wordprocessingInk" xmlns:wne="http://schemas.microsoft.com/office/word/2006/wordml" xmlns:wps="http://schemas.microsoft.com/office/word/2010/wordprocessingShape" mc:Ignorable="w14 w15 w16se w16cid w16 w16cex w16sdtdh wp14">
   <w:abstractNum w:abstractNumId="0" w15:restartNumberingAfterBreak="0">
     <w:nsid w:val="5B755181"/>
     <w:multiLevelType w:val="hybridMultilevel"/>
@@ -2026,14 +1908,14 @@
       </w:rPr>
     </w:lvl>
   </w:abstractNum>
-  <w:num w:numId="1">
+  <w:num w:numId="1" w16cid:durableId="505750055">
     <w:abstractNumId w:val="0"/>
   </w:num>
 </w:numbering>
 </file>
 
 <file path=word/styles.xml><?xml version="1.0" encoding="utf-8"?>
-<w:styles xmlns:mc="http://schemas.openxmlformats.org/markup-compatibility/2006" xmlns:r="http://schemas.openxmlformats.org/officeDocument/2006/relationships" xmlns:w="http://schemas.openxmlformats.org/wordprocessingml/2006/main" xmlns:w14="http://schemas.microsoft.com/office/word/2010/wordml" xmlns:w15="http://schemas.microsoft.com/office/word/2012/wordml" xmlns:w16cex="http://schemas.microsoft.com/office/word/2018/wordml/cex" xmlns:w16cid="http://schemas.microsoft.com/office/word/2016/wordml/cid" xmlns:w16="http://schemas.microsoft.com/office/word/2018/wordml" xmlns:w16se="http://schemas.microsoft.com/office/word/2015/wordml/symex" mc:Ignorable="w14 w15 w16se w16cid w16 w16cex">
+<w:styles xmlns:mc="http://schemas.openxmlformats.org/markup-compatibility/2006" xmlns:r="http://schemas.openxmlformats.org/officeDocument/2006/relationships" xmlns:w="http://schemas.openxmlformats.org/wordprocessingml/2006/main" xmlns:w14="http://schemas.microsoft.com/office/word/2010/wordml" xmlns:w15="http://schemas.microsoft.com/office/word/2012/wordml" xmlns:w16cex="http://schemas.microsoft.com/office/word/2018/wordml/cex" xmlns:w16cid="http://schemas.microsoft.com/office/word/2016/wordml/cid" xmlns:w16="http://schemas.microsoft.com/office/word/2018/wordml" xmlns:w16sdtdh="http://schemas.microsoft.com/office/word/2020/wordml/sdtdatahash" xmlns:w16se="http://schemas.microsoft.com/office/word/2015/wordml/symex" mc:Ignorable="w14 w15 w16se w16cid w16 w16cex w16sdtdh">
   <w:docDefaults>
     <w:rPrDefault>
       <w:rPr>
@@ -2502,6 +2384,78 @@
     <w:uiPriority w:val="1"/>
     <w:qFormat/>
   </w:style>
+  <w:style w:type="paragraph" w:styleId="Header">
+    <w:name w:val="header"/>
+    <w:basedOn w:val="Normal"/>
+    <w:link w:val="HeaderChar"/>
+    <w:uiPriority w:val="99"/>
+    <w:unhideWhenUsed/>
+    <w:rsid w:val="00D739FF"/>
+    <w:pPr>
+      <w:tabs>
+        <w:tab w:val="center" w:pos="4513"/>
+        <w:tab w:val="right" w:pos="9026"/>
+      </w:tabs>
+    </w:pPr>
+  </w:style>
+  <w:style w:type="character" w:customStyle="1" w:styleId="HeaderChar">
+    <w:name w:val="Header Char"/>
+    <w:basedOn w:val="DefaultParagraphFont"/>
+    <w:link w:val="Header"/>
+    <w:uiPriority w:val="99"/>
+    <w:rsid w:val="00D739FF"/>
+    <w:rPr>
+      <w:rFonts w:ascii="Arial" w:eastAsia="Arial" w:hAnsi="Arial" w:cs="Arial"/>
+    </w:rPr>
+  </w:style>
+  <w:style w:type="paragraph" w:styleId="Footer">
+    <w:name w:val="footer"/>
+    <w:basedOn w:val="Normal"/>
+    <w:link w:val="FooterChar"/>
+    <w:uiPriority w:val="99"/>
+    <w:unhideWhenUsed/>
+    <w:rsid w:val="00D739FF"/>
+    <w:pPr>
+      <w:tabs>
+        <w:tab w:val="center" w:pos="4513"/>
+        <w:tab w:val="right" w:pos="9026"/>
+      </w:tabs>
+    </w:pPr>
+  </w:style>
+  <w:style w:type="character" w:customStyle="1" w:styleId="FooterChar">
+    <w:name w:val="Footer Char"/>
+    <w:basedOn w:val="DefaultParagraphFont"/>
+    <w:link w:val="Footer"/>
+    <w:uiPriority w:val="99"/>
+    <w:rsid w:val="00D739FF"/>
+    <w:rPr>
+      <w:rFonts w:ascii="Arial" w:eastAsia="Arial" w:hAnsi="Arial" w:cs="Arial"/>
+    </w:rPr>
+  </w:style>
+  <w:style w:type="table" w:styleId="TableGrid">
+    <w:name w:val="Table Grid"/>
+    <w:basedOn w:val="TableNormal"/>
+    <w:uiPriority w:val="39"/>
+    <w:rsid w:val="00D739FF"/>
+    <w:pPr>
+      <w:widowControl/>
+      <w:autoSpaceDE/>
+      <w:autoSpaceDN/>
+    </w:pPr>
+    <w:rPr>
+      <w:lang w:val="en-AU"/>
+    </w:rPr>
+    <w:tblPr>
+      <w:tblBorders>
+        <w:top w:val="single" w:sz="4" w:space="0" w:color="auto"/>
+        <w:left w:val="single" w:sz="4" w:space="0" w:color="auto"/>
+        <w:bottom w:val="single" w:sz="4" w:space="0" w:color="auto"/>
+        <w:right w:val="single" w:sz="4" w:space="0" w:color="auto"/>
+        <w:insideH w:val="single" w:sz="4" w:space="0" w:color="auto"/>
+        <w:insideV w:val="single" w:sz="4" w:space="0" w:color="auto"/>
+      </w:tblBorders>
+    </w:tblPr>
+  </w:style>
 </w:styles>
 </file>
 

</xml_diff>